<commit_message>
Meetings Separation of the 'extra' classes for the store menu
</commit_message>
<xml_diff>
--- a/GroupMeetings/05/19.docx
+++ b/GroupMeetings/05/19.docx
@@ -20,13 +20,28 @@
       <w:r>
         <w:t>Planned activities:</w:t>
       </w:r>
+    </w:p>
+    <w:p>
+      <w:r>
+        <w:t>Highlights:</w:t>
+      </w:r>
+    </w:p>
+    <w:p>
+      <w:r>
+        <w:t>Georgi worked on Renting GUI</w:t>
+      </w:r>
+    </w:p>
+    <w:p>
+      <w:r>
+        <w:t>Angel worked on issues with the tickets at the website</w:t>
+      </w:r>
+    </w:p>
+    <w:p>
+      <w:r>
+        <w:t>Mikaeil practiced C#</w:t>
+      </w:r>
       <w:bookmarkStart w:id="0" w:name="_GoBack"/>
       <w:bookmarkEnd w:id="0"/>
-    </w:p>
-    <w:p>
-      <w:r>
-        <w:t>Highlights:</w:t>
-      </w:r>
     </w:p>
     <w:sectPr>
       <w:pgSz w:w="12240" w:h="15840"/>

</xml_diff>